<commit_message>
corrections to week 6
</commit_message>
<xml_diff>
--- a/DSC520/Week6/assignment_04_CableKimberly.docx
+++ b/DSC520/Week6/assignment_04_CableKimberly.docx
@@ -38,16 +38,1421 @@
         <w:t xml:space="preserve">2022-04-23</w:t>
       </w:r>
     </w:p>
-    <w:bookmarkStart w:id="30" w:name="markdown-basics"/>
+    <w:bookmarkStart w:id="22" w:name="assignment-4---part-1"/>
     <w:p>
       <w:pPr>
         <w:pStyle w:val="Heading1"/>
       </w:pPr>
       <w:r>
+        <w:t xml:space="preserve">Assignment 4 - Part 1</w:t>
+      </w:r>
+    </w:p>
+    <w:bookmarkStart w:id="20" w:name="Xa126ba7f5d5d604bedb17d89845612c576c3925"/>
+    <w:p>
+      <w:pPr>
+        <w:pStyle w:val="Heading2"/>
+      </w:pPr>
+      <w:r>
+        <w:t xml:space="preserve">Set the working directory to the root of your DSC 520 directory</w:t>
+      </w:r>
+    </w:p>
+    <w:bookmarkEnd w:id="20"/>
+    <w:bookmarkStart w:id="21" w:name="load-the-datar4dsheights.csv-to"/>
+    <w:p>
+      <w:pPr>
+        <w:pStyle w:val="Heading2"/>
+      </w:pPr>
+      <w:r>
+        <w:t xml:space="preserve">Load the</w:t>
+      </w:r>
+      <w:r>
+        <w:t xml:space="preserve"> </w:t>
+      </w:r>
+      <w:r>
+        <w:rPr>
+          <w:rStyle w:val="VerbatimChar"/>
+        </w:rPr>
+        <w:t xml:space="preserve">data/r4ds/heights.csv</w:t>
+      </w:r>
+      <w:r>
+        <w:t xml:space="preserve"> </w:t>
+      </w:r>
+      <w:r>
+        <w:t xml:space="preserve">to</w:t>
+      </w:r>
+    </w:p>
+    <w:p>
+      <w:pPr>
+        <w:pStyle w:val="SourceCode"/>
+      </w:pPr>
+      <w:r>
+        <w:rPr>
+          <w:rStyle w:val="VerbatimChar"/>
+        </w:rPr>
+        <w:t xml:space="preserve">##    earn   height    sex ed age  race</w:t>
+      </w:r>
+      <w:r>
+        <w:br/>
+      </w:r>
+      <w:r>
+        <w:rPr>
+          <w:rStyle w:val="VerbatimChar"/>
+        </w:rPr>
+        <w:t xml:space="preserve">## 1 50000 74.42444   male 16  45 white</w:t>
+      </w:r>
+      <w:r>
+        <w:br/>
+      </w:r>
+      <w:r>
+        <w:rPr>
+          <w:rStyle w:val="VerbatimChar"/>
+        </w:rPr>
+        <w:t xml:space="preserve">## 2 60000 65.53754 female 16  58 white</w:t>
+      </w:r>
+      <w:r>
+        <w:br/>
+      </w:r>
+      <w:r>
+        <w:rPr>
+          <w:rStyle w:val="VerbatimChar"/>
+        </w:rPr>
+        <w:t xml:space="preserve">## 3 30000 63.62920 female 16  29 white</w:t>
+      </w:r>
+      <w:r>
+        <w:br/>
+      </w:r>
+      <w:r>
+        <w:rPr>
+          <w:rStyle w:val="VerbatimChar"/>
+        </w:rPr>
+        <w:t xml:space="preserve">## 4 50000 63.10856 female 16  91 other</w:t>
+      </w:r>
+      <w:r>
+        <w:br/>
+      </w:r>
+      <w:r>
+        <w:rPr>
+          <w:rStyle w:val="VerbatimChar"/>
+        </w:rPr>
+        <w:t xml:space="preserve">## 5 51000 63.40248 female 17  39 white</w:t>
+      </w:r>
+      <w:r>
+        <w:br/>
+      </w:r>
+      <w:r>
+        <w:rPr>
+          <w:rStyle w:val="VerbatimChar"/>
+        </w:rPr>
+        <w:t xml:space="preserve">## 6  9000 64.39951 female 15  26 white</w:t>
+      </w:r>
+    </w:p>
+    <w:bookmarkEnd w:id="21"/>
+    <w:bookmarkEnd w:id="22"/>
+    <w:bookmarkStart w:id="33" w:name="Xe90d587d123956950c8348ef1198970b011dfe6"/>
+    <w:p>
+      <w:pPr>
+        <w:pStyle w:val="Heading1"/>
+      </w:pPr>
+      <w:hyperlink r:id="rId23">
+        <w:r>
+          <w:rPr>
+            <w:rStyle w:val="Hyperlink"/>
+          </w:rPr>
+          <w:t xml:space="preserve">https://ggplot2.tidyverse.org/reference/geom_boxplot.html</w:t>
+        </w:r>
+      </w:hyperlink>
+    </w:p>
+    <w:bookmarkStart w:id="24" w:name="X939f490c55df53b26ed69dff8184a2415d435a2"/>
+    <w:p>
+      <w:pPr>
+        <w:pStyle w:val="Heading2"/>
+      </w:pPr>
+      <w:r>
+        <w:t xml:space="preserve">Create boxplots of sex vs. earn and race vs. earn using</w:t>
+      </w:r>
+      <w:r>
+        <w:t xml:space="preserve"> </w:t>
+      </w:r>
+      <w:r>
+        <w:rPr>
+          <w:rStyle w:val="VerbatimChar"/>
+        </w:rPr>
+        <w:t xml:space="preserve">geom_point()</w:t>
+      </w:r>
+      <w:r>
+        <w:t xml:space="preserve"> </w:t>
+      </w:r>
+      <w:r>
+        <w:t xml:space="preserve">and</w:t>
+      </w:r>
+      <w:r>
+        <w:t xml:space="preserve"> </w:t>
+      </w:r>
+      <w:r>
+        <w:rPr>
+          <w:rStyle w:val="VerbatimChar"/>
+        </w:rPr>
+        <w:t xml:space="preserve">geom_boxplot()</w:t>
+      </w:r>
+    </w:p>
+    <w:bookmarkEnd w:id="24"/>
+    <w:bookmarkStart w:id="28" w:name="sex-vs.-earn"/>
+    <w:p>
+      <w:pPr>
+        <w:pStyle w:val="Heading2"/>
+      </w:pPr>
+      <w:r>
+        <w:t xml:space="preserve">sex vs. earn</w:t>
+      </w:r>
+    </w:p>
+    <w:p>
+      <w:pPr>
+        <w:pStyle w:val="FirstParagraph"/>
+      </w:pPr>
+      <w:r>
+        <w:drawing>
+          <wp:inline>
+            <wp:extent cx="4620126" cy="3696101"/>
+            <wp:effectExtent b="0" l="0" r="0" t="0"/>
+            <wp:docPr descr="" title="" id="26" name="Picture"/>
+            <a:graphic>
+              <a:graphicData uri="http://schemas.openxmlformats.org/drawingml/2006/picture">
+                <pic:pic>
+                  <pic:nvPicPr>
+                    <pic:cNvPr descr="assignment_04_CableKimberly_files/figure-docx/genderEarningsPlot-1.png" id="27" name="Picture"/>
+                    <pic:cNvPicPr>
+                      <a:picLocks noChangeArrowheads="1" noChangeAspect="1"/>
+                    </pic:cNvPicPr>
+                  </pic:nvPicPr>
+                  <pic:blipFill>
+                    <a:blip r:embed="rId25"/>
+                    <a:stretch>
+                      <a:fillRect/>
+                    </a:stretch>
+                  </pic:blipFill>
+                  <pic:spPr bwMode="auto">
+                    <a:xfrm>
+                      <a:off x="0" y="0"/>
+                      <a:ext cx="4620126" cy="3696101"/>
+                    </a:xfrm>
+                    <a:prstGeom prst="rect">
+                      <a:avLst/>
+                    </a:prstGeom>
+                    <a:noFill/>
+                    <a:ln w="9525">
+                      <a:noFill/>
+                      <a:headEnd/>
+                      <a:tailEnd/>
+                    </a:ln>
+                  </pic:spPr>
+                </pic:pic>
+              </a:graphicData>
+            </a:graphic>
+          </wp:inline>
+        </w:drawing>
+      </w:r>
+    </w:p>
+    <w:bookmarkEnd w:id="28"/>
+    <w:bookmarkStart w:id="32" w:name="race-vs.-earn"/>
+    <w:p>
+      <w:pPr>
+        <w:pStyle w:val="Heading2"/>
+      </w:pPr>
+      <w:r>
+        <w:t xml:space="preserve">race vs. earn</w:t>
+      </w:r>
+    </w:p>
+    <w:p>
+      <w:pPr>
+        <w:pStyle w:val="FirstParagraph"/>
+      </w:pPr>
+      <w:r>
+        <w:drawing>
+          <wp:inline>
+            <wp:extent cx="4620126" cy="3696101"/>
+            <wp:effectExtent b="0" l="0" r="0" t="0"/>
+            <wp:docPr descr="" title="" id="30" name="Picture"/>
+            <a:graphic>
+              <a:graphicData uri="http://schemas.openxmlformats.org/drawingml/2006/picture">
+                <pic:pic>
+                  <pic:nvPicPr>
+                    <pic:cNvPr descr="assignment_04_CableKimberly_files/figure-docx/raceEarningsPlot-1.png" id="31" name="Picture"/>
+                    <pic:cNvPicPr>
+                      <a:picLocks noChangeArrowheads="1" noChangeAspect="1"/>
+                    </pic:cNvPicPr>
+                  </pic:nvPicPr>
+                  <pic:blipFill>
+                    <a:blip r:embed="rId29"/>
+                    <a:stretch>
+                      <a:fillRect/>
+                    </a:stretch>
+                  </pic:blipFill>
+                  <pic:spPr bwMode="auto">
+                    <a:xfrm>
+                      <a:off x="0" y="0"/>
+                      <a:ext cx="4620126" cy="3696101"/>
+                    </a:xfrm>
+                    <a:prstGeom prst="rect">
+                      <a:avLst/>
+                    </a:prstGeom>
+                    <a:noFill/>
+                    <a:ln w="9525">
+                      <a:noFill/>
+                      <a:headEnd/>
+                      <a:tailEnd/>
+                    </a:ln>
+                  </pic:spPr>
+                </pic:pic>
+              </a:graphicData>
+            </a:graphic>
+          </wp:inline>
+        </w:drawing>
+      </w:r>
+    </w:p>
+    <w:bookmarkEnd w:id="32"/>
+    <w:bookmarkEnd w:id="33"/>
+    <w:bookmarkStart w:id="47" w:name="X0304ee40e3501fae0cf8c70293bf15cd527e787"/>
+    <w:p>
+      <w:pPr>
+        <w:pStyle w:val="Heading1"/>
+      </w:pPr>
+      <w:hyperlink r:id="rId34">
+        <w:r>
+          <w:rPr>
+            <w:rStyle w:val="Hyperlink"/>
+          </w:rPr>
+          <w:t xml:space="preserve">https://ggplot2.tidyverse.org/reference/geom_bar.html</w:t>
+        </w:r>
+      </w:hyperlink>
+    </w:p>
+    <w:bookmarkStart w:id="38" w:name="X75d4b24a7fe2ef014041a775abd6357ed89e584"/>
+    <w:p>
+      <w:pPr>
+        <w:pStyle w:val="Heading2"/>
+      </w:pPr>
+      <w:r>
+        <w:t xml:space="preserve">Using</w:t>
+      </w:r>
+      <w:r>
+        <w:t xml:space="preserve"> </w:t>
+      </w:r>
+      <w:r>
+        <w:rPr>
+          <w:rStyle w:val="VerbatimChar"/>
+        </w:rPr>
+        <w:t xml:space="preserve">geom_bar()</w:t>
+      </w:r>
+      <w:r>
+        <w:t xml:space="preserve"> </w:t>
+      </w:r>
+      <w:r>
+        <w:t xml:space="preserve">plot a bar chart of the number of records for each</w:t>
+      </w:r>
+      <w:r>
+        <w:t xml:space="preserve"> </w:t>
+      </w:r>
+      <w:r>
+        <w:rPr>
+          <w:rStyle w:val="VerbatimChar"/>
+        </w:rPr>
+        <w:t xml:space="preserve">sex</w:t>
+      </w:r>
+    </w:p>
+    <w:p>
+      <w:pPr>
+        <w:pStyle w:val="FirstParagraph"/>
+      </w:pPr>
+      <w:r>
+        <w:drawing>
+          <wp:inline>
+            <wp:extent cx="4620126" cy="3696101"/>
+            <wp:effectExtent b="0" l="0" r="0" t="0"/>
+            <wp:docPr descr="" title="" id="36" name="Picture"/>
+            <a:graphic>
+              <a:graphicData uri="http://schemas.openxmlformats.org/drawingml/2006/picture">
+                <pic:pic>
+                  <pic:nvPicPr>
+                    <pic:cNvPr descr="assignment_04_CableKimberly_files/figure-docx/genderCountPlot-1.png" id="37" name="Picture"/>
+                    <pic:cNvPicPr>
+                      <a:picLocks noChangeArrowheads="1" noChangeAspect="1"/>
+                    </pic:cNvPicPr>
+                  </pic:nvPicPr>
+                  <pic:blipFill>
+                    <a:blip r:embed="rId35"/>
+                    <a:stretch>
+                      <a:fillRect/>
+                    </a:stretch>
+                  </pic:blipFill>
+                  <pic:spPr bwMode="auto">
+                    <a:xfrm>
+                      <a:off x="0" y="0"/>
+                      <a:ext cx="4620126" cy="3696101"/>
+                    </a:xfrm>
+                    <a:prstGeom prst="rect">
+                      <a:avLst/>
+                    </a:prstGeom>
+                    <a:noFill/>
+                    <a:ln w="9525">
+                      <a:noFill/>
+                      <a:headEnd/>
+                      <a:tailEnd/>
+                    </a:ln>
+                  </pic:spPr>
+                </pic:pic>
+              </a:graphicData>
+            </a:graphic>
+          </wp:inline>
+        </w:drawing>
+      </w:r>
+    </w:p>
+    <w:bookmarkEnd w:id="38"/>
+    <w:bookmarkStart w:id="42" w:name="X9dc735ecaf12431cc30bfe100adff2a9b36f1bd"/>
+    <w:p>
+      <w:pPr>
+        <w:pStyle w:val="Heading2"/>
+      </w:pPr>
+      <w:r>
+        <w:t xml:space="preserve">Using</w:t>
+      </w:r>
+      <w:r>
+        <w:t xml:space="preserve"> </w:t>
+      </w:r>
+      <w:r>
+        <w:rPr>
+          <w:rStyle w:val="VerbatimChar"/>
+        </w:rPr>
+        <w:t xml:space="preserve">geom_bar()</w:t>
+      </w:r>
+      <w:r>
+        <w:t xml:space="preserve"> </w:t>
+      </w:r>
+      <w:r>
+        <w:t xml:space="preserve">plot a bar chart of the number of records for each race</w:t>
+      </w:r>
+    </w:p>
+    <w:p>
+      <w:pPr>
+        <w:pStyle w:val="FirstParagraph"/>
+      </w:pPr>
+      <w:r>
+        <w:drawing>
+          <wp:inline>
+            <wp:extent cx="4620126" cy="3696101"/>
+            <wp:effectExtent b="0" l="0" r="0" t="0"/>
+            <wp:docPr descr="" title="" id="40" name="Picture"/>
+            <a:graphic>
+              <a:graphicData uri="http://schemas.openxmlformats.org/drawingml/2006/picture">
+                <pic:pic>
+                  <pic:nvPicPr>
+                    <pic:cNvPr descr="assignment_04_CableKimberly_files/figure-docx/raceCountPlot-1.png" id="41" name="Picture"/>
+                    <pic:cNvPicPr>
+                      <a:picLocks noChangeArrowheads="1" noChangeAspect="1"/>
+                    </pic:cNvPicPr>
+                  </pic:nvPicPr>
+                  <pic:blipFill>
+                    <a:blip r:embed="rId39"/>
+                    <a:stretch>
+                      <a:fillRect/>
+                    </a:stretch>
+                  </pic:blipFill>
+                  <pic:spPr bwMode="auto">
+                    <a:xfrm>
+                      <a:off x="0" y="0"/>
+                      <a:ext cx="4620126" cy="3696101"/>
+                    </a:xfrm>
+                    <a:prstGeom prst="rect">
+                      <a:avLst/>
+                    </a:prstGeom>
+                    <a:noFill/>
+                    <a:ln w="9525">
+                      <a:noFill/>
+                      <a:headEnd/>
+                      <a:tailEnd/>
+                    </a:ln>
+                  </pic:spPr>
+                </pic:pic>
+              </a:graphicData>
+            </a:graphic>
+          </wp:inline>
+        </w:drawing>
+      </w:r>
+    </w:p>
+    <w:bookmarkEnd w:id="42"/>
+    <w:bookmarkStart w:id="46" w:name="Xfbd21b75e31e8c967b643a59ab89bc1c5245882"/>
+    <w:p>
+      <w:pPr>
+        <w:pStyle w:val="Heading2"/>
+      </w:pPr>
+      <w:r>
+        <w:t xml:space="preserve">Create a horizontal bar chart by adding</w:t>
+      </w:r>
+      <w:r>
+        <w:t xml:space="preserve"> </w:t>
+      </w:r>
+      <w:r>
+        <w:rPr>
+          <w:rStyle w:val="VerbatimChar"/>
+        </w:rPr>
+        <w:t xml:space="preserve">coord_flip()</w:t>
+      </w:r>
+      <w:r>
+        <w:t xml:space="preserve"> </w:t>
+      </w:r>
+      <w:r>
+        <w:t xml:space="preserve">to the previous plot</w:t>
+      </w:r>
+    </w:p>
+    <w:p>
+      <w:pPr>
+        <w:pStyle w:val="FirstParagraph"/>
+      </w:pPr>
+      <w:r>
+        <w:drawing>
+          <wp:inline>
+            <wp:extent cx="4620126" cy="3696101"/>
+            <wp:effectExtent b="0" l="0" r="0" t="0"/>
+            <wp:docPr descr="" title="" id="44" name="Picture"/>
+            <a:graphic>
+              <a:graphicData uri="http://schemas.openxmlformats.org/drawingml/2006/picture">
+                <pic:pic>
+                  <pic:nvPicPr>
+                    <pic:cNvPr descr="assignment_04_CableKimberly_files/figure-docx/raceCountFlipPlot-1.png" id="45" name="Picture"/>
+                    <pic:cNvPicPr>
+                      <a:picLocks noChangeArrowheads="1" noChangeAspect="1"/>
+                    </pic:cNvPicPr>
+                  </pic:nvPicPr>
+                  <pic:blipFill>
+                    <a:blip r:embed="rId43"/>
+                    <a:stretch>
+                      <a:fillRect/>
+                    </a:stretch>
+                  </pic:blipFill>
+                  <pic:spPr bwMode="auto">
+                    <a:xfrm>
+                      <a:off x="0" y="0"/>
+                      <a:ext cx="4620126" cy="3696101"/>
+                    </a:xfrm>
+                    <a:prstGeom prst="rect">
+                      <a:avLst/>
+                    </a:prstGeom>
+                    <a:noFill/>
+                    <a:ln w="9525">
+                      <a:noFill/>
+                      <a:headEnd/>
+                      <a:tailEnd/>
+                    </a:ln>
+                  </pic:spPr>
+                </pic:pic>
+              </a:graphicData>
+            </a:graphic>
+          </wp:inline>
+        </w:drawing>
+      </w:r>
+    </w:p>
+    <w:bookmarkEnd w:id="46"/>
+    <w:bookmarkEnd w:id="47"/>
+    <w:bookmarkStart w:id="54" w:name="Xaca5c9ee564e3db11f0037d5846b49ed1c56284"/>
+    <w:p>
+      <w:pPr>
+        <w:pStyle w:val="Heading1"/>
+      </w:pPr>
+      <w:hyperlink r:id="rId48">
+        <w:r>
+          <w:rPr>
+            <w:rStyle w:val="Hyperlink"/>
+          </w:rPr>
+          <w:t xml:space="preserve">https://www.rdocumentation.org/packages/ggplot2/versions/3.3.0/topics/geom_path</w:t>
+        </w:r>
+      </w:hyperlink>
+    </w:p>
+    <w:bookmarkStart w:id="49" w:name="Xf715574b5dc5a85ac968af363b8b0df7e303867"/>
+    <w:p>
+      <w:pPr>
+        <w:pStyle w:val="Heading2"/>
+      </w:pPr>
+      <w:r>
+        <w:t xml:space="preserve">Load the file</w:t>
+      </w:r>
+      <w:r>
+        <w:t xml:space="preserve"> </w:t>
+      </w:r>
+      <w:r>
+        <w:rPr>
+          <w:rStyle w:val="VerbatimChar"/>
+        </w:rPr>
+        <w:t xml:space="preserve">"data/nytimes/covid-19-data/us-states.csv"</w:t>
+      </w:r>
+      <w:r>
+        <w:t xml:space="preserve"> </w:t>
+      </w:r>
+      <w:r>
+        <w:t xml:space="preserve">and</w:t>
+      </w:r>
+    </w:p>
+    <w:bookmarkEnd w:id="49"/>
+    <w:bookmarkStart w:id="50" w:name="assign-it-to-the-covid_df-dataframe"/>
+    <w:p>
+      <w:pPr>
+        <w:pStyle w:val="Heading2"/>
+      </w:pPr>
+      <w:r>
+        <w:t xml:space="preserve">assign it to the</w:t>
+      </w:r>
+      <w:r>
+        <w:t xml:space="preserve"> </w:t>
+      </w:r>
+      <w:r>
+        <w:rPr>
+          <w:rStyle w:val="VerbatimChar"/>
+        </w:rPr>
+        <w:t xml:space="preserve">covid_df</w:t>
+      </w:r>
+      <w:r>
+        <w:t xml:space="preserve"> </w:t>
+      </w:r>
+      <w:r>
+        <w:t xml:space="preserve">dataframe</w:t>
+      </w:r>
+    </w:p>
+    <w:p>
+      <w:pPr>
+        <w:pStyle w:val="SourceCode"/>
+      </w:pPr>
+      <w:r>
+        <w:rPr>
+          <w:rStyle w:val="VerbatimChar"/>
+        </w:rPr>
+        <w:t xml:space="preserve">##         date      state fips cases deaths</w:t>
+      </w:r>
+      <w:r>
+        <w:br/>
+      </w:r>
+      <w:r>
+        <w:rPr>
+          <w:rStyle w:val="VerbatimChar"/>
+        </w:rPr>
+        <w:t xml:space="preserve">## 1 2020-01-21 Washington   53     1      0</w:t>
+      </w:r>
+      <w:r>
+        <w:br/>
+      </w:r>
+      <w:r>
+        <w:rPr>
+          <w:rStyle w:val="VerbatimChar"/>
+        </w:rPr>
+        <w:t xml:space="preserve">## 2 2020-01-22 Washington   53     1      0</w:t>
+      </w:r>
+      <w:r>
+        <w:br/>
+      </w:r>
+      <w:r>
+        <w:rPr>
+          <w:rStyle w:val="VerbatimChar"/>
+        </w:rPr>
+        <w:t xml:space="preserve">## 3 2020-01-23 Washington   53     1      0</w:t>
+      </w:r>
+      <w:r>
+        <w:br/>
+      </w:r>
+      <w:r>
+        <w:rPr>
+          <w:rStyle w:val="VerbatimChar"/>
+        </w:rPr>
+        <w:t xml:space="preserve">## 4 2020-01-24   Illinois   17     1      0</w:t>
+      </w:r>
+      <w:r>
+        <w:br/>
+      </w:r>
+      <w:r>
+        <w:rPr>
+          <w:rStyle w:val="VerbatimChar"/>
+        </w:rPr>
+        <w:t xml:space="preserve">## 5 2020-01-24 Washington   53     1      0</w:t>
+      </w:r>
+      <w:r>
+        <w:br/>
+      </w:r>
+      <w:r>
+        <w:rPr>
+          <w:rStyle w:val="VerbatimChar"/>
+        </w:rPr>
+        <w:t xml:space="preserve">## 6 2020-01-25 California    6     1      0</w:t>
+      </w:r>
+    </w:p>
+    <w:bookmarkEnd w:id="50"/>
+    <w:bookmarkStart w:id="51" w:name="parse-the-date-column-using-as.date"/>
+    <w:p>
+      <w:pPr>
+        <w:pStyle w:val="Heading2"/>
+      </w:pPr>
+      <w:r>
+        <w:t xml:space="preserve">Parse the date column using</w:t>
+      </w:r>
+      <w:r>
+        <w:t xml:space="preserve"> </w:t>
+      </w:r>
+      <w:r>
+        <w:rPr>
+          <w:rStyle w:val="VerbatimChar"/>
+        </w:rPr>
+        <w:t xml:space="preserve">as.Date()</w:t>
+      </w:r>
+    </w:p>
+    <w:p>
+      <w:pPr>
+        <w:pStyle w:val="SourceCode"/>
+      </w:pPr>
+      <w:r>
+        <w:rPr>
+          <w:rStyle w:val="VerbatimChar"/>
+        </w:rPr>
+        <w:t xml:space="preserve">##         date      state fips cases deaths</w:t>
+      </w:r>
+      <w:r>
+        <w:br/>
+      </w:r>
+      <w:r>
+        <w:rPr>
+          <w:rStyle w:val="VerbatimChar"/>
+        </w:rPr>
+        <w:t xml:space="preserve">## 1 2020-01-21 Washington   53     1      0</w:t>
+      </w:r>
+      <w:r>
+        <w:br/>
+      </w:r>
+      <w:r>
+        <w:rPr>
+          <w:rStyle w:val="VerbatimChar"/>
+        </w:rPr>
+        <w:t xml:space="preserve">## 2 2020-01-22 Washington   53     1      0</w:t>
+      </w:r>
+      <w:r>
+        <w:br/>
+      </w:r>
+      <w:r>
+        <w:rPr>
+          <w:rStyle w:val="VerbatimChar"/>
+        </w:rPr>
+        <w:t xml:space="preserve">## 3 2020-01-23 Washington   53     1      0</w:t>
+      </w:r>
+      <w:r>
+        <w:br/>
+      </w:r>
+      <w:r>
+        <w:rPr>
+          <w:rStyle w:val="VerbatimChar"/>
+        </w:rPr>
+        <w:t xml:space="preserve">## 4 2020-01-24   Illinois   17     1      0</w:t>
+      </w:r>
+      <w:r>
+        <w:br/>
+      </w:r>
+      <w:r>
+        <w:rPr>
+          <w:rStyle w:val="VerbatimChar"/>
+        </w:rPr>
+        <w:t xml:space="preserve">## 5 2020-01-24 Washington   53     1      0</w:t>
+      </w:r>
+      <w:r>
+        <w:br/>
+      </w:r>
+      <w:r>
+        <w:rPr>
+          <w:rStyle w:val="VerbatimChar"/>
+        </w:rPr>
+        <w:t xml:space="preserve">## 6 2020-01-25 California    6     1      0</w:t>
+      </w:r>
+    </w:p>
+    <w:bookmarkEnd w:id="51"/>
+    <w:bookmarkStart w:id="52" w:name="X9ac7ce36b532bf4da4738fa2f0aba5455691722"/>
+    <w:p>
+      <w:pPr>
+        <w:pStyle w:val="Heading2"/>
+      </w:pPr>
+      <w:r>
+        <w:t xml:space="preserve">Create three dataframes named</w:t>
+      </w:r>
+      <w:r>
+        <w:t xml:space="preserve"> </w:t>
+      </w:r>
+      <w:r>
+        <w:rPr>
+          <w:rStyle w:val="VerbatimChar"/>
+        </w:rPr>
+        <w:t xml:space="preserve">california_df</w:t>
+      </w:r>
+      <w:r>
+        <w:t xml:space="preserve">,</w:t>
+      </w:r>
+      <w:r>
+        <w:t xml:space="preserve"> </w:t>
+      </w:r>
+      <w:r>
+        <w:rPr>
+          <w:rStyle w:val="VerbatimChar"/>
+        </w:rPr>
+        <w:t xml:space="preserve">ny_df</w:t>
+      </w:r>
+      <w:r>
+        <w:t xml:space="preserve">, and</w:t>
+      </w:r>
+      <w:r>
+        <w:t xml:space="preserve"> </w:t>
+      </w:r>
+      <w:r>
+        <w:rPr>
+          <w:rStyle w:val="VerbatimChar"/>
+        </w:rPr>
+        <w:t xml:space="preserve">florida_df</w:t>
+      </w:r>
+    </w:p>
+    <w:bookmarkEnd w:id="52"/>
+    <w:bookmarkStart w:id="53" w:name="Xa1460d8c60717741f7ac90fb4cbf7e1dc0bf068"/>
+    <w:p>
+      <w:pPr>
+        <w:pStyle w:val="Heading2"/>
+      </w:pPr>
+      <w:r>
+        <w:t xml:space="preserve">containing the data from California, New York, and Florida</w:t>
+      </w:r>
+    </w:p>
+    <w:bookmarkEnd w:id="53"/>
+    <w:bookmarkEnd w:id="54"/>
+    <w:bookmarkStart w:id="55" w:name="california"/>
+    <w:p>
+      <w:pPr>
+        <w:pStyle w:val="Heading1"/>
+      </w:pPr>
+      <w:r>
+        <w:t xml:space="preserve">California</w:t>
+      </w:r>
+    </w:p>
+    <w:p>
+      <w:pPr>
+        <w:pStyle w:val="SourceCode"/>
+      </w:pPr>
+      <w:r>
+        <w:rPr>
+          <w:rStyle w:val="VerbatimChar"/>
+        </w:rPr>
+        <w:t xml:space="preserve">##          date      state fips cases deaths</w:t>
+      </w:r>
+      <w:r>
+        <w:br/>
+      </w:r>
+      <w:r>
+        <w:rPr>
+          <w:rStyle w:val="VerbatimChar"/>
+        </w:rPr>
+        <w:t xml:space="preserve">## 6  2020-01-25 California    6     1      0</w:t>
+      </w:r>
+      <w:r>
+        <w:br/>
+      </w:r>
+      <w:r>
+        <w:rPr>
+          <w:rStyle w:val="VerbatimChar"/>
+        </w:rPr>
+        <w:t xml:space="preserve">## 10 2020-01-26 California    6     2      0</w:t>
+      </w:r>
+      <w:r>
+        <w:br/>
+      </w:r>
+      <w:r>
+        <w:rPr>
+          <w:rStyle w:val="VerbatimChar"/>
+        </w:rPr>
+        <w:t xml:space="preserve">## 14 2020-01-27 California    6     2      0</w:t>
+      </w:r>
+      <w:r>
+        <w:br/>
+      </w:r>
+      <w:r>
+        <w:rPr>
+          <w:rStyle w:val="VerbatimChar"/>
+        </w:rPr>
+        <w:t xml:space="preserve">## 18 2020-01-28 California    6     2      0</w:t>
+      </w:r>
+      <w:r>
+        <w:br/>
+      </w:r>
+      <w:r>
+        <w:rPr>
+          <w:rStyle w:val="VerbatimChar"/>
+        </w:rPr>
+        <w:t xml:space="preserve">## 22 2020-01-29 California    6     2      0</w:t>
+      </w:r>
+      <w:r>
+        <w:br/>
+      </w:r>
+      <w:r>
+        <w:rPr>
+          <w:rStyle w:val="VerbatimChar"/>
+        </w:rPr>
+        <w:t xml:space="preserve">## 26 2020-01-30 California    6     2      0</w:t>
+      </w:r>
+    </w:p>
+    <w:bookmarkEnd w:id="55"/>
+    <w:bookmarkStart w:id="56" w:name="new-york"/>
+    <w:p>
+      <w:pPr>
+        <w:pStyle w:val="Heading1"/>
+      </w:pPr>
+      <w:r>
+        <w:t xml:space="preserve">New York</w:t>
+      </w:r>
+    </w:p>
+    <w:p>
+      <w:pPr>
+        <w:pStyle w:val="SourceCode"/>
+      </w:pPr>
+      <w:r>
+        <w:rPr>
+          <w:rStyle w:val="VerbatimChar"/>
+        </w:rPr>
+        <w:t xml:space="preserve">##           date    state fips cases deaths</w:t>
+      </w:r>
+      <w:r>
+        <w:br/>
+      </w:r>
+      <w:r>
+        <w:rPr>
+          <w:rStyle w:val="VerbatimChar"/>
+        </w:rPr>
+        <w:t xml:space="preserve">## 247 2020-03-01 New York   36     1      0</w:t>
+      </w:r>
+      <w:r>
+        <w:br/>
+      </w:r>
+      <w:r>
+        <w:rPr>
+          <w:rStyle w:val="VerbatimChar"/>
+        </w:rPr>
+        <w:t xml:space="preserve">## 262 2020-03-02 New York   36     1      0</w:t>
+      </w:r>
+      <w:r>
+        <w:br/>
+      </w:r>
+      <w:r>
+        <w:rPr>
+          <w:rStyle w:val="VerbatimChar"/>
+        </w:rPr>
+        <w:t xml:space="preserve">## 277 2020-03-03 New York   36     2      0</w:t>
+      </w:r>
+      <w:r>
+        <w:br/>
+      </w:r>
+      <w:r>
+        <w:rPr>
+          <w:rStyle w:val="VerbatimChar"/>
+        </w:rPr>
+        <w:t xml:space="preserve">## 294 2020-03-04 New York   36    11      0</w:t>
+      </w:r>
+      <w:r>
+        <w:br/>
+      </w:r>
+      <w:r>
+        <w:rPr>
+          <w:rStyle w:val="VerbatimChar"/>
+        </w:rPr>
+        <w:t xml:space="preserve">## 314 2020-03-05 New York   36    22      0</w:t>
+      </w:r>
+      <w:r>
+        <w:br/>
+      </w:r>
+      <w:r>
+        <w:rPr>
+          <w:rStyle w:val="VerbatimChar"/>
+        </w:rPr>
+        <w:t xml:space="preserve">## 339 2020-03-06 New York   36    44      0</w:t>
+      </w:r>
+    </w:p>
+    <w:bookmarkEnd w:id="56"/>
+    <w:bookmarkStart w:id="78" w:name="florida"/>
+    <w:p>
+      <w:pPr>
+        <w:pStyle w:val="Heading1"/>
+      </w:pPr>
+      <w:r>
+        <w:t xml:space="preserve">Florida</w:t>
+      </w:r>
+    </w:p>
+    <w:p>
+      <w:pPr>
+        <w:pStyle w:val="SourceCode"/>
+      </w:pPr>
+      <w:r>
+        <w:rPr>
+          <w:rStyle w:val="VerbatimChar"/>
+        </w:rPr>
+        <w:t xml:space="preserve">##           date   state fips cases deaths</w:t>
+      </w:r>
+      <w:r>
+        <w:br/>
+      </w:r>
+      <w:r>
+        <w:rPr>
+          <w:rStyle w:val="VerbatimChar"/>
+        </w:rPr>
+        <w:t xml:space="preserve">## 243 2020-03-01 Florida   12     2      0</w:t>
+      </w:r>
+      <w:r>
+        <w:br/>
+      </w:r>
+      <w:r>
+        <w:rPr>
+          <w:rStyle w:val="VerbatimChar"/>
+        </w:rPr>
+        <w:t xml:space="preserve">## 256 2020-03-02 Florida   12     2      0</w:t>
+      </w:r>
+      <w:r>
+        <w:br/>
+      </w:r>
+      <w:r>
+        <w:rPr>
+          <w:rStyle w:val="VerbatimChar"/>
+        </w:rPr>
+        <w:t xml:space="preserve">## 271 2020-03-03 Florida   12     3      0</w:t>
+      </w:r>
+      <w:r>
+        <w:br/>
+      </w:r>
+      <w:r>
+        <w:rPr>
+          <w:rStyle w:val="VerbatimChar"/>
+        </w:rPr>
+        <w:t xml:space="preserve">## 287 2020-03-04 Florida   12     3      0</w:t>
+      </w:r>
+      <w:r>
+        <w:br/>
+      </w:r>
+      <w:r>
+        <w:rPr>
+          <w:rStyle w:val="VerbatimChar"/>
+        </w:rPr>
+        <w:t xml:space="preserve">## 305 2020-03-05 Florida   12     4      0</w:t>
+      </w:r>
+      <w:r>
+        <w:br/>
+      </w:r>
+      <w:r>
+        <w:rPr>
+          <w:rStyle w:val="VerbatimChar"/>
+        </w:rPr>
+        <w:t xml:space="preserve">## 326 2020-03-06 Florida   12     7      2</w:t>
+      </w:r>
+    </w:p>
+    <w:bookmarkStart w:id="60" w:name="X7ff584e54662884b56a80e73dd699aa3db03849"/>
+    <w:p>
+      <w:pPr>
+        <w:pStyle w:val="Heading2"/>
+      </w:pPr>
+      <w:r>
+        <w:t xml:space="preserve">Plot the number of cases in Florida using</w:t>
+      </w:r>
+      <w:r>
+        <w:t xml:space="preserve"> </w:t>
+      </w:r>
+      <w:r>
+        <w:rPr>
+          <w:rStyle w:val="VerbatimChar"/>
+        </w:rPr>
+        <w:t xml:space="preserve">geom_line()</w:t>
+      </w:r>
+    </w:p>
+    <w:p>
+      <w:pPr>
+        <w:pStyle w:val="FirstParagraph"/>
+      </w:pPr>
+      <w:r>
+        <w:drawing>
+          <wp:inline>
+            <wp:extent cx="4620126" cy="3696101"/>
+            <wp:effectExtent b="0" l="0" r="0" t="0"/>
+            <wp:docPr descr="" title="" id="58" name="Picture"/>
+            <a:graphic>
+              <a:graphicData uri="http://schemas.openxmlformats.org/drawingml/2006/picture">
+                <pic:pic>
+                  <pic:nvPicPr>
+                    <pic:cNvPr descr="assignment_04_CableKimberly_files/figure-docx/floridaPlot-1.png" id="59" name="Picture"/>
+                    <pic:cNvPicPr>
+                      <a:picLocks noChangeArrowheads="1" noChangeAspect="1"/>
+                    </pic:cNvPicPr>
+                  </pic:nvPicPr>
+                  <pic:blipFill>
+                    <a:blip r:embed="rId57"/>
+                    <a:stretch>
+                      <a:fillRect/>
+                    </a:stretch>
+                  </pic:blipFill>
+                  <pic:spPr bwMode="auto">
+                    <a:xfrm>
+                      <a:off x="0" y="0"/>
+                      <a:ext cx="4620126" cy="3696101"/>
+                    </a:xfrm>
+                    <a:prstGeom prst="rect">
+                      <a:avLst/>
+                    </a:prstGeom>
+                    <a:noFill/>
+                    <a:ln w="9525">
+                      <a:noFill/>
+                      <a:headEnd/>
+                      <a:tailEnd/>
+                    </a:ln>
+                  </pic:spPr>
+                </pic:pic>
+              </a:graphicData>
+            </a:graphic>
+          </wp:inline>
+        </w:drawing>
+      </w:r>
+    </w:p>
+    <w:bookmarkEnd w:id="60"/>
+    <w:bookmarkStart w:id="64" w:name="Xe4eb2302e2f57cee00ad52d82bb11722d3090f3"/>
+    <w:p>
+      <w:pPr>
+        <w:pStyle w:val="Heading2"/>
+      </w:pPr>
+      <w:r>
+        <w:t xml:space="preserve">Add lines for New York and California to the plot</w:t>
+      </w:r>
+    </w:p>
+    <w:p>
+      <w:pPr>
+        <w:pStyle w:val="FirstParagraph"/>
+      </w:pPr>
+      <w:r>
+        <w:drawing>
+          <wp:inline>
+            <wp:extent cx="4620126" cy="3696101"/>
+            <wp:effectExtent b="0" l="0" r="0" t="0"/>
+            <wp:docPr descr="" title="" id="62" name="Picture"/>
+            <a:graphic>
+              <a:graphicData uri="http://schemas.openxmlformats.org/drawingml/2006/picture">
+                <pic:pic>
+                  <pic:nvPicPr>
+                    <pic:cNvPr descr="assignment_04_CableKimberly_files/figure-docx/statesPlot-1.png" id="63" name="Picture"/>
+                    <pic:cNvPicPr>
+                      <a:picLocks noChangeArrowheads="1" noChangeAspect="1"/>
+                    </pic:cNvPicPr>
+                  </pic:nvPicPr>
+                  <pic:blipFill>
+                    <a:blip r:embed="rId61"/>
+                    <a:stretch>
+                      <a:fillRect/>
+                    </a:stretch>
+                  </pic:blipFill>
+                  <pic:spPr bwMode="auto">
+                    <a:xfrm>
+                      <a:off x="0" y="0"/>
+                      <a:ext cx="4620126" cy="3696101"/>
+                    </a:xfrm>
+                    <a:prstGeom prst="rect">
+                      <a:avLst/>
+                    </a:prstGeom>
+                    <a:noFill/>
+                    <a:ln w="9525">
+                      <a:noFill/>
+                      <a:headEnd/>
+                      <a:tailEnd/>
+                    </a:ln>
+                  </pic:spPr>
+                </pic:pic>
+              </a:graphicData>
+            </a:graphic>
+          </wp:inline>
+        </w:drawing>
+      </w:r>
+    </w:p>
+    <w:bookmarkEnd w:id="64"/>
+    <w:bookmarkStart w:id="68" w:name="X7bcecaa5f3847311792ad9557d58faccd571088"/>
+    <w:p>
+      <w:pPr>
+        <w:pStyle w:val="Heading2"/>
+      </w:pPr>
+      <w:r>
+        <w:t xml:space="preserve">Use the colors</w:t>
+      </w:r>
+      <w:r>
+        <w:t xml:space="preserve"> </w:t>
+      </w:r>
+      <w:r>
+        <w:t xml:space="preserve">“</w:t>
+      </w:r>
+      <w:r>
+        <w:t xml:space="preserve">darkred</w:t>
+      </w:r>
+      <w:r>
+        <w:t xml:space="preserve">”</w:t>
+      </w:r>
+      <w:r>
+        <w:t xml:space="preserve">,</w:t>
+      </w:r>
+      <w:r>
+        <w:t xml:space="preserve"> </w:t>
+      </w:r>
+      <w:r>
+        <w:t xml:space="preserve">“</w:t>
+      </w:r>
+      <w:r>
+        <w:t xml:space="preserve">darkgreen</w:t>
+      </w:r>
+      <w:r>
+        <w:t xml:space="preserve">”</w:t>
+      </w:r>
+      <w:r>
+        <w:t xml:space="preserve">, and</w:t>
+      </w:r>
+      <w:r>
+        <w:t xml:space="preserve"> </w:t>
+      </w:r>
+      <w:r>
+        <w:t xml:space="preserve">“</w:t>
+      </w:r>
+      <w:r>
+        <w:t xml:space="preserve">steelblue</w:t>
+      </w:r>
+      <w:r>
+        <w:t xml:space="preserve">”</w:t>
+      </w:r>
+      <w:r>
+        <w:t xml:space="preserve"> </w:t>
+      </w:r>
+      <w:r>
+        <w:t xml:space="preserve">for Florida, New York, and California</w:t>
+      </w:r>
+    </w:p>
+    <w:p>
+      <w:pPr>
+        <w:pStyle w:val="FirstParagraph"/>
+      </w:pPr>
+      <w:r>
+        <w:drawing>
+          <wp:inline>
+            <wp:extent cx="4620126" cy="3696101"/>
+            <wp:effectExtent b="0" l="0" r="0" t="0"/>
+            <wp:docPr descr="" title="" id="66" name="Picture"/>
+            <a:graphic>
+              <a:graphicData uri="http://schemas.openxmlformats.org/drawingml/2006/picture">
+                <pic:pic>
+                  <pic:nvPicPr>
+                    <pic:cNvPr descr="assignment_04_CableKimberly_files/figure-docx/statesPlotColored-1.png" id="67" name="Picture"/>
+                    <pic:cNvPicPr>
+                      <a:picLocks noChangeArrowheads="1" noChangeAspect="1"/>
+                    </pic:cNvPicPr>
+                  </pic:nvPicPr>
+                  <pic:blipFill>
+                    <a:blip r:embed="rId65"/>
+                    <a:stretch>
+                      <a:fillRect/>
+                    </a:stretch>
+                  </pic:blipFill>
+                  <pic:spPr bwMode="auto">
+                    <a:xfrm>
+                      <a:off x="0" y="0"/>
+                      <a:ext cx="4620126" cy="3696101"/>
+                    </a:xfrm>
+                    <a:prstGeom prst="rect">
+                      <a:avLst/>
+                    </a:prstGeom>
+                    <a:noFill/>
+                    <a:ln w="9525">
+                      <a:noFill/>
+                      <a:headEnd/>
+                      <a:tailEnd/>
+                    </a:ln>
+                  </pic:spPr>
+                </pic:pic>
+              </a:graphicData>
+            </a:graphic>
+          </wp:inline>
+        </w:drawing>
+      </w:r>
+    </w:p>
+    <w:bookmarkEnd w:id="68"/>
+    <w:bookmarkStart w:id="69" w:name="X543dcaee99bb8adee36ecdae00fd856a3412dd4"/>
+    <w:p>
+      <w:pPr>
+        <w:pStyle w:val="Heading2"/>
+      </w:pPr>
+      <w:r>
+        <w:t xml:space="preserve">Add a legend to the plot using</w:t>
+      </w:r>
+      <w:r>
+        <w:t xml:space="preserve"> </w:t>
+      </w:r>
+      <w:r>
+        <w:rPr>
+          <w:rStyle w:val="VerbatimChar"/>
+        </w:rPr>
+        <w:t xml:space="preserve">scale_colour_manual</w:t>
+      </w:r>
+    </w:p>
+    <w:bookmarkEnd w:id="69"/>
+    <w:bookmarkStart w:id="73" w:name="Xa9afa59f121a22f2c58644ba8dd5e3649e610ae"/>
+    <w:p>
+      <w:pPr>
+        <w:pStyle w:val="Heading2"/>
+      </w:pPr>
+      <w:r>
+        <w:t xml:space="preserve">Add a blank (”</w:t>
+      </w:r>
+      <w:r>
+        <w:t xml:space="preserve"> </w:t>
+      </w:r>
+      <w:r>
+        <w:t xml:space="preserve">“</w:t>
+      </w:r>
+      <w:r>
+        <w:t xml:space="preserve">) label to the x-axis and the label</w:t>
+      </w:r>
+      <w:r>
+        <w:t xml:space="preserve">”</w:t>
+      </w:r>
+      <w:r>
+        <w:t xml:space="preserve">Cases” to the y axis</w:t>
+      </w:r>
+    </w:p>
+    <w:p>
+      <w:pPr>
+        <w:pStyle w:val="FirstParagraph"/>
+      </w:pPr>
+      <w:r>
+        <w:drawing>
+          <wp:inline>
+            <wp:extent cx="4620126" cy="3696101"/>
+            <wp:effectExtent b="0" l="0" r="0" t="0"/>
+            <wp:docPr descr="" title="" id="71" name="Picture"/>
+            <a:graphic>
+              <a:graphicData uri="http://schemas.openxmlformats.org/drawingml/2006/picture">
+                <pic:pic>
+                  <pic:nvPicPr>
+                    <pic:cNvPr descr="assignment_04_CableKimberly_files/figure-docx/statesPlotColoredLegend-1.png" id="72" name="Picture"/>
+                    <pic:cNvPicPr>
+                      <a:picLocks noChangeArrowheads="1" noChangeAspect="1"/>
+                    </pic:cNvPicPr>
+                  </pic:nvPicPr>
+                  <pic:blipFill>
+                    <a:blip r:embed="rId70"/>
+                    <a:stretch>
+                      <a:fillRect/>
+                    </a:stretch>
+                  </pic:blipFill>
+                  <pic:spPr bwMode="auto">
+                    <a:xfrm>
+                      <a:off x="0" y="0"/>
+                      <a:ext cx="4620126" cy="3696101"/>
+                    </a:xfrm>
+                    <a:prstGeom prst="rect">
+                      <a:avLst/>
+                    </a:prstGeom>
+                    <a:noFill/>
+                    <a:ln w="9525">
+                      <a:noFill/>
+                      <a:headEnd/>
+                      <a:tailEnd/>
+                    </a:ln>
+                  </pic:spPr>
+                </pic:pic>
+              </a:graphicData>
+            </a:graphic>
+          </wp:inline>
+        </w:drawing>
+      </w:r>
+    </w:p>
+    <w:bookmarkEnd w:id="73"/>
+    <w:bookmarkStart w:id="77" w:name="scale-the-y-axis-using-scale_y_log10"/>
+    <w:p>
+      <w:pPr>
+        <w:pStyle w:val="Heading2"/>
+      </w:pPr>
+      <w:r>
+        <w:t xml:space="preserve">Scale the y axis using</w:t>
+      </w:r>
+      <w:r>
+        <w:t xml:space="preserve"> </w:t>
+      </w:r>
+      <w:r>
+        <w:rPr>
+          <w:rStyle w:val="VerbatimChar"/>
+        </w:rPr>
+        <w:t xml:space="preserve">scale_y_log10()</w:t>
+      </w:r>
+    </w:p>
+    <w:p>
+      <w:pPr>
+        <w:pStyle w:val="FirstParagraph"/>
+      </w:pPr>
+      <w:r>
+        <w:drawing>
+          <wp:inline>
+            <wp:extent cx="4620126" cy="3696101"/>
+            <wp:effectExtent b="0" l="0" r="0" t="0"/>
+            <wp:docPr descr="" title="" id="75" name="Picture"/>
+            <a:graphic>
+              <a:graphicData uri="http://schemas.openxmlformats.org/drawingml/2006/picture">
+                <pic:pic>
+                  <pic:nvPicPr>
+                    <pic:cNvPr descr="assignment_04_CableKimberly_files/figure-docx/statesPlotLog-1.png" id="76" name="Picture"/>
+                    <pic:cNvPicPr>
+                      <a:picLocks noChangeArrowheads="1" noChangeAspect="1"/>
+                    </pic:cNvPicPr>
+                  </pic:nvPicPr>
+                  <pic:blipFill>
+                    <a:blip r:embed="rId74"/>
+                    <a:stretch>
+                      <a:fillRect/>
+                    </a:stretch>
+                  </pic:blipFill>
+                  <pic:spPr bwMode="auto">
+                    <a:xfrm>
+                      <a:off x="0" y="0"/>
+                      <a:ext cx="4620126" cy="3696101"/>
+                    </a:xfrm>
+                    <a:prstGeom prst="rect">
+                      <a:avLst/>
+                    </a:prstGeom>
+                    <a:noFill/>
+                    <a:ln w="9525">
+                      <a:noFill/>
+                      <a:headEnd/>
+                      <a:tailEnd/>
+                    </a:ln>
+                  </pic:spPr>
+                </pic:pic>
+              </a:graphicData>
+            </a:graphic>
+          </wp:inline>
+        </w:drawing>
+      </w:r>
+    </w:p>
+    <w:p>
+      <w:r>
+        <w:br w:type="page"/>
+      </w:r>
+    </w:p>
+    <w:bookmarkEnd w:id="77"/>
+    <w:bookmarkEnd w:id="78"/>
+    <w:bookmarkStart w:id="79" w:name="assignment-4---part-2"/>
+    <w:p>
+      <w:pPr>
+        <w:pStyle w:val="Heading1"/>
+      </w:pPr>
+      <w:r>
+        <w:t xml:space="preserve">Assignment 4 - Part 2</w:t>
+      </w:r>
+    </w:p>
+    <w:bookmarkEnd w:id="79"/>
+    <w:bookmarkStart w:id="90" w:name="markdown-basics"/>
+    <w:p>
+      <w:pPr>
+        <w:pStyle w:val="Heading1"/>
+      </w:pPr>
+      <w:r>
         <w:t xml:space="preserve">Markdown Basics</w:t>
       </w:r>
     </w:p>
-    <w:bookmarkStart w:id="20" w:name="favorite-foods"/>
+    <w:bookmarkStart w:id="80" w:name="favorite-foods"/>
     <w:p>
       <w:pPr>
         <w:pStyle w:val="Heading2"/>
@@ -92,8 +1497,8 @@
         <w:t xml:space="preserve">Maria’s Cookies</w:t>
       </w:r>
     </w:p>
-    <w:bookmarkEnd w:id="20"/>
-    <w:bookmarkStart w:id="24" w:name="images"/>
+    <w:bookmarkEnd w:id="80"/>
+    <w:bookmarkStart w:id="84" w:name="images"/>
     <w:p>
       <w:pPr>
         <w:pStyle w:val="Heading2"/>
@@ -111,18 +1516,18 @@
           <wp:inline>
             <wp:extent cx="3333750" cy="3333750"/>
             <wp:effectExtent b="0" l="0" r="0" t="0"/>
-            <wp:docPr descr="All Cases (Log Plot)" title="" id="22" name="Picture"/>
+            <wp:docPr descr="All Cases (Log Plot)" title="" id="82" name="Picture"/>
             <a:graphic>
               <a:graphicData uri="http://schemas.openxmlformats.org/drawingml/2006/picture">
                 <pic:pic>
                   <pic:nvPicPr>
-                    <pic:cNvPr descr=".\plots\10-all-cases-log.png" id="23" name="Picture"/>
+                    <pic:cNvPr descr=".\plots\10-all-cases-log.png" id="83" name="Picture"/>
                     <pic:cNvPicPr>
                       <a:picLocks noChangeArrowheads="1" noChangeAspect="1"/>
                     </pic:cNvPicPr>
                   </pic:nvPicPr>
                   <pic:blipFill>
-                    <a:blip r:embed="rId21"/>
+                    <a:blip r:embed="rId81"/>
                     <a:stretch>
                       <a:fillRect/>
                     </a:stretch>
@@ -157,8 +1562,8 @@
         <w:t xml:space="preserve">All Cases (Log Plot)</w:t>
       </w:r>
     </w:p>
-    <w:bookmarkEnd w:id="24"/>
-    <w:bookmarkStart w:id="25" w:name="add-a-quote"/>
+    <w:bookmarkEnd w:id="84"/>
+    <w:bookmarkStart w:id="85" w:name="add-a-quote"/>
     <w:p>
       <w:pPr>
         <w:pStyle w:val="Heading2"/>
@@ -193,8 +1598,8 @@
         <w:t xml:space="preserve">”</w:t>
       </w:r>
     </w:p>
-    <w:bookmarkEnd w:id="25"/>
-    <w:bookmarkStart w:id="26" w:name="add-an-equation"/>
+    <w:bookmarkEnd w:id="85"/>
+    <w:bookmarkStart w:id="86" w:name="add-an-equation"/>
     <w:p>
       <w:pPr>
         <w:pStyle w:val="Heading2"/>
@@ -301,8 +1706,8 @@
         </m:oMath>
       </m:oMathPara>
     </w:p>
-    <w:bookmarkEnd w:id="26"/>
-    <w:bookmarkStart w:id="28" w:name="add-a-footnote"/>
+    <w:bookmarkEnd w:id="86"/>
+    <w:bookmarkStart w:id="88" w:name="add-a-footnote"/>
     <w:p>
       <w:pPr>
         <w:pStyle w:val="Heading2"/>
@@ -322,11 +1727,11 @@
         <w:rPr>
           <w:rStyle w:val="FootnoteReference"/>
         </w:rPr>
-        <w:footnoteReference w:id="27"/>
-      </w:r>
-    </w:p>
-    <w:bookmarkEnd w:id="28"/>
-    <w:bookmarkStart w:id="29" w:name="add-citations"/>
+        <w:footnoteReference w:id="87"/>
+      </w:r>
+    </w:p>
+    <w:bookmarkEnd w:id="88"/>
+    <w:bookmarkStart w:id="89" w:name="add-citations"/>
     <w:p>
       <w:pPr>
         <w:pStyle w:val="Heading2"/>
@@ -371,9 +1776,9 @@
         <w:t xml:space="preserve">(Field, Miles, and Field 2012)</w:t>
       </w:r>
     </w:p>
-    <w:bookmarkEnd w:id="29"/>
-    <w:bookmarkEnd w:id="30"/>
-    <w:bookmarkStart w:id="39" w:name="inline-code"/>
+    <w:bookmarkEnd w:id="89"/>
+    <w:bookmarkEnd w:id="90"/>
+    <w:bookmarkStart w:id="99" w:name="inline-code"/>
     <w:p>
       <w:pPr>
         <w:pStyle w:val="Heading1"/>
@@ -382,7 +1787,7 @@
         <w:t xml:space="preserve">Inline Code</w:t>
       </w:r>
     </w:p>
-    <w:bookmarkStart w:id="34" w:name="ny-times-covid-19-data"/>
+    <w:bookmarkStart w:id="94" w:name="ny-times-covid-19-data"/>
     <w:p>
       <w:pPr>
         <w:pStyle w:val="Heading2"/>
@@ -400,18 +1805,18 @@
           <wp:inline>
             <wp:extent cx="5334000" cy="3556000"/>
             <wp:effectExtent b="0" l="0" r="0" t="0"/>
-            <wp:docPr descr="" title="" id="32" name="Picture"/>
+            <wp:docPr descr="" title="" id="92" name="Picture"/>
             <a:graphic>
               <a:graphicData uri="http://schemas.openxmlformats.org/drawingml/2006/picture">
                 <pic:pic>
                   <pic:nvPicPr>
-                    <pic:cNvPr descr="assignment_04_CableKimberly_files/figure-docx/covid19-1.png" id="33" name="Picture"/>
+                    <pic:cNvPr descr="assignment_04_CableKimberly_files/figure-docx/covid19-1.png" id="93" name="Picture"/>
                     <pic:cNvPicPr>
                       <a:picLocks noChangeArrowheads="1" noChangeAspect="1"/>
                     </pic:cNvPicPr>
                   </pic:nvPicPr>
                   <pic:blipFill>
-                    <a:blip r:embed="rId31"/>
+                    <a:blip r:embed="rId91"/>
                     <a:stretch>
                       <a:fillRect/>
                     </a:stretch>
@@ -438,8 +1843,8 @@
         </w:drawing>
       </w:r>
     </w:p>
-    <w:bookmarkEnd w:id="34"/>
-    <w:bookmarkStart w:id="38" w:name="r4ds-height-vs-earnings"/>
+    <w:bookmarkEnd w:id="94"/>
+    <w:bookmarkStart w:id="98" w:name="r4ds-height-vs-earnings"/>
     <w:p>
       <w:pPr>
         <w:pStyle w:val="Heading2"/>
@@ -457,18 +1862,18 @@
           <wp:inline>
             <wp:extent cx="4620126" cy="3696101"/>
             <wp:effectExtent b="0" l="0" r="0" t="0"/>
-            <wp:docPr descr="" title="" id="36" name="Picture"/>
+            <wp:docPr descr="" title="" id="96" name="Picture"/>
             <a:graphic>
               <a:graphicData uri="http://schemas.openxmlformats.org/drawingml/2006/picture">
                 <pic:pic>
                   <pic:nvPicPr>
-                    <pic:cNvPr descr="assignment_04_CableKimberly_files/figure-docx/r4ds_height_earnings-1.png" id="37" name="Picture"/>
+                    <pic:cNvPr descr="assignment_04_CableKimberly_files/figure-docx/r4ds_height_earnings-1.png" id="97" name="Picture"/>
                     <pic:cNvPicPr>
                       <a:picLocks noChangeArrowheads="1" noChangeAspect="1"/>
                     </pic:cNvPicPr>
                   </pic:nvPicPr>
                   <pic:blipFill>
-                    <a:blip r:embed="rId35"/>
+                    <a:blip r:embed="rId95"/>
                     <a:stretch>
                       <a:fillRect/>
                     </a:stretch>
@@ -495,9 +1900,9 @@
         </w:drawing>
       </w:r>
     </w:p>
-    <w:bookmarkEnd w:id="38"/>
-    <w:bookmarkEnd w:id="39"/>
-    <w:bookmarkStart w:id="42" w:name="tables"/>
+    <w:bookmarkEnd w:id="98"/>
+    <w:bookmarkEnd w:id="99"/>
+    <w:bookmarkStart w:id="102" w:name="tables"/>
     <w:p>
       <w:pPr>
         <w:pStyle w:val="Heading1"/>
@@ -506,7 +1911,7 @@
         <w:t xml:space="preserve">Tables</w:t>
       </w:r>
     </w:p>
-    <w:bookmarkStart w:id="40" w:name="knitr-table-with-kable"/>
+    <w:bookmarkStart w:id="100" w:name="knitr-table-with-kable"/>
     <w:p>
       <w:pPr>
         <w:pStyle w:val="Heading2"/>
@@ -1161,37 +2566,28 @@
         </w:tc>
       </w:tr>
     </w:tbl>
-    <w:bookmarkEnd w:id="40"/>
-    <w:bookmarkStart w:id="41" w:name="pandoc-table"/>
+    <w:bookmarkEnd w:id="100"/>
+    <w:bookmarkStart w:id="101" w:name="pandoc-table"/>
     <w:p>
       <w:pPr>
         <w:pStyle w:val="Heading2"/>
       </w:pPr>
       <w:r>
         <w:t xml:space="preserve">Pandoc Table</w:t>
-      </w:r>
-    </w:p>
-    <w:p>
-      <w:pPr>
-        <w:pStyle w:val="TableCaption"/>
-      </w:pPr>
-      <w:r>
-        <w:t xml:space="preserve">One Ring to Rule Them All</w:t>
       </w:r>
     </w:p>
     <w:tbl>
       <w:tblPr>
         <w:tblStyle w:val="Table"/>
-        <w:tblW w:type="auto" w:w="0"/>
+        <w:tblW w:type="pct" w:w="4028"/>
         <w:tblLook w:firstRow="1" w:lastRow="0" w:firstColumn="0" w:lastColumn="0" w:noHBand="0" w:noVBand="0" w:val="0020"/>
-        <w:tblCaption w:val="One Ring to Rule Them All"/>
       </w:tblPr>
       <w:tblGrid>
-        <w:gridCol w:w="1584"/>
-        <w:gridCol w:w="1584"/>
-        <w:gridCol w:w="1584"/>
-        <w:gridCol w:w="1584"/>
-        <w:gridCol w:w="1584"/>
+        <w:gridCol w:w="1320"/>
+        <w:gridCol w:w="990"/>
+        <w:gridCol w:w="1760"/>
+        <w:gridCol w:w="1540"/>
+        <w:gridCol w:w="770"/>
       </w:tblGrid>
       <w:tr>
         <w:trPr>
@@ -1205,55 +2601,55 @@
               <w:jc w:val="center"/>
             </w:pPr>
             <w:r>
-              <w:t xml:space="preserve">Name</w:t>
-            </w:r>
-          </w:p>
-        </w:tc>
-        <w:tc>
-          <w:tcPr/>
-          <w:p>
-            <w:pPr>
-              <w:pStyle w:val="Compact"/>
-              <w:jc w:val="center"/>
-            </w:pPr>
-            <w:r>
-              <w:t xml:space="preserve">Race</w:t>
-            </w:r>
-          </w:p>
-        </w:tc>
-        <w:tc>
-          <w:tcPr/>
-          <w:p>
-            <w:pPr>
-              <w:pStyle w:val="Compact"/>
-              <w:jc w:val="center"/>
-            </w:pPr>
-            <w:r>
-              <w:t xml:space="preserve">In Fellowship?</w:t>
-            </w:r>
-          </w:p>
-        </w:tc>
-        <w:tc>
-          <w:tcPr/>
-          <w:p>
-            <w:pPr>
-              <w:pStyle w:val="Compact"/>
-              <w:jc w:val="center"/>
-            </w:pPr>
-            <w:r>
-              <w:t xml:space="preserve">Ring Bearer?</w:t>
-            </w:r>
-          </w:p>
-        </w:tc>
-        <w:tc>
-          <w:tcPr/>
-          <w:p>
-            <w:pPr>
-              <w:pStyle w:val="Compact"/>
-              <w:jc w:val="center"/>
-            </w:pPr>
-            <w:r>
-              <w:t xml:space="preserve">Age</w:t>
+              <w:t xml:space="preserve">name</w:t>
+            </w:r>
+          </w:p>
+        </w:tc>
+        <w:tc>
+          <w:tcPr/>
+          <w:p>
+            <w:pPr>
+              <w:pStyle w:val="Compact"/>
+              <w:jc w:val="center"/>
+            </w:pPr>
+            <w:r>
+              <w:t xml:space="preserve">race</w:t>
+            </w:r>
+          </w:p>
+        </w:tc>
+        <w:tc>
+          <w:tcPr/>
+          <w:p>
+            <w:pPr>
+              <w:pStyle w:val="Compact"/>
+              <w:jc w:val="center"/>
+            </w:pPr>
+            <w:r>
+              <w:t xml:space="preserve">in_fellowship</w:t>
+            </w:r>
+          </w:p>
+        </w:tc>
+        <w:tc>
+          <w:tcPr/>
+          <w:p>
+            <w:pPr>
+              <w:pStyle w:val="Compact"/>
+              <w:jc w:val="center"/>
+            </w:pPr>
+            <w:r>
+              <w:t xml:space="preserve">ring_bearer</w:t>
+            </w:r>
+          </w:p>
+        </w:tc>
+        <w:tc>
+          <w:tcPr/>
+          <w:p>
+            <w:pPr>
+              <w:pStyle w:val="Compact"/>
+              <w:jc w:val="center"/>
+            </w:pPr>
+            <w:r>
+              <w:t xml:space="preserve">age</w:t>
             </w:r>
           </w:p>
         </w:tc>
@@ -1817,9 +3213,9 @@
         </w:tc>
       </w:tr>
     </w:tbl>
-    <w:bookmarkEnd w:id="41"/>
-    <w:bookmarkEnd w:id="42"/>
-    <w:bookmarkStart w:id="48" w:name="references"/>
+    <w:bookmarkEnd w:id="101"/>
+    <w:bookmarkEnd w:id="102"/>
+    <w:bookmarkStart w:id="108" w:name="references"/>
     <w:p>
       <w:pPr>
         <w:pStyle w:val="Heading1"/>
@@ -1828,8 +3224,8 @@
         <w:t xml:space="preserve">References</w:t>
       </w:r>
     </w:p>
-    <w:bookmarkStart w:id="47" w:name="refs"/>
-    <w:bookmarkStart w:id="44" w:name="ref-field2012discovering"/>
+    <w:bookmarkStart w:id="107" w:name="refs"/>
+    <w:bookmarkStart w:id="104" w:name="ref-field2012discovering"/>
     <w:p>
       <w:pPr>
         <w:pStyle w:val="Bibliography"/>
@@ -1853,7 +3249,7 @@
       <w:r>
         <w:t xml:space="preserve"> </w:t>
       </w:r>
-      <w:hyperlink r:id="rId43">
+      <w:hyperlink r:id="rId103">
         <w:r>
           <w:rPr>
             <w:rStyle w:val="Hyperlink"/>
@@ -1865,8 +3261,8 @@
         <w:t xml:space="preserve">.</w:t>
       </w:r>
     </w:p>
-    <w:bookmarkEnd w:id="44"/>
-    <w:bookmarkStart w:id="46" w:name="ref-lander2014r"/>
+    <w:bookmarkEnd w:id="104"/>
+    <w:bookmarkStart w:id="106" w:name="ref-lander2014r"/>
     <w:p>
       <w:pPr>
         <w:pStyle w:val="Bibliography"/>
@@ -1890,7 +3286,7 @@
       <w:r>
         <w:t xml:space="preserve"> </w:t>
       </w:r>
-      <w:hyperlink r:id="rId45">
+      <w:hyperlink r:id="rId105">
         <w:r>
           <w:rPr>
             <w:rStyle w:val="Hyperlink"/>
@@ -1902,9 +3298,9 @@
         <w:t xml:space="preserve">.</w:t>
       </w:r>
     </w:p>
-    <w:bookmarkEnd w:id="46"/>
-    <w:bookmarkEnd w:id="47"/>
-    <w:bookmarkEnd w:id="48"/>
+    <w:bookmarkEnd w:id="106"/>
+    <w:bookmarkEnd w:id="107"/>
+    <w:bookmarkEnd w:id="108"/>
     <w:sectPr/>
   </w:body>
 </w:document>
@@ -1930,7 +3326,7 @@
       </w:r>
     </w:p>
   </w:footnote>
-  <w:footnote w:id="27">
+  <w:footnote w:id="87">
     <w:p>
       <w:pPr>
         <w:pStyle w:val="FootnoteText"/>

</xml_diff>

<commit_message>
week6 and 7 corrections
</commit_message>
<xml_diff>
--- a/DSC520/Week6/assignment_04_CableKimberly.docx
+++ b/DSC520/Week6/assignment_04_CableKimberly.docx
@@ -38,13 +38,13 @@
         <w:t xml:space="preserve">2022-04-23</w:t>
       </w:r>
     </w:p>
-    <w:bookmarkStart w:id="22" w:name="assignment-4---part-1"/>
+    <w:bookmarkStart w:id="22" w:name="part-1"/>
     <w:p>
       <w:pPr>
         <w:pStyle w:val="Heading1"/>
       </w:pPr>
       <w:r>
-        <w:t xml:space="preserve">Assignment 4 - Part 1</w:t>
+        <w:t xml:space="preserve">Part 1</w:t>
       </w:r>
     </w:p>
     <w:bookmarkStart w:id="20" w:name="Xa126ba7f5d5d604bedb17d89845612c576c3925"/>
@@ -1433,13 +1433,13 @@
     </w:p>
     <w:bookmarkEnd w:id="77"/>
     <w:bookmarkEnd w:id="78"/>
-    <w:bookmarkStart w:id="79" w:name="assignment-4---part-2"/>
+    <w:bookmarkStart w:id="79" w:name="part-2"/>
     <w:p>
       <w:pPr>
         <w:pStyle w:val="Heading1"/>
       </w:pPr>
       <w:r>
-        <w:t xml:space="preserve">Assignment 4 - Part 2</w:t>
+        <w:t xml:space="preserve">Part 2</w:t>
       </w:r>
     </w:p>
     <w:bookmarkEnd w:id="79"/>
@@ -2566,6 +2566,11 @@
         </w:tc>
       </w:tr>
     </w:tbl>
+    <w:p>
+      <w:r>
+        <w:br w:type="page"/>
+      </w:r>
+    </w:p>
     <w:bookmarkEnd w:id="100"/>
     <w:bookmarkStart w:id="101" w:name="pandoc-table"/>
     <w:p>

</xml_diff>